<commit_message>
Adding more resources related to topic like react etc
</commit_message>
<xml_diff>
--- a/Resume_Vikrant_word.docx
+++ b/Resume_Vikrant_word.docx
@@ -977,6 +977,15 @@
         </w:rPr>
         <w:t xml:space="preserve"> Maven, Ant</w:t>
       </w:r>
+      <w:r>
+        <w:rPr>
+          <w:rFonts w:asciiTheme="minorHAnsi" w:hAnsiTheme="minorHAnsi" w:cstheme="minorHAnsi"/>
+          <w:color w:val="000000"/>
+          <w:sz w:val="20"/>
+          <w:szCs w:val="20"/>
+        </w:rPr>
+        <w:t>, Gradle</w:t>
+      </w:r>
     </w:p>
     <w:p>
       <w:pPr>
@@ -1535,7 +1544,34 @@
           <w:sz w:val="20"/>
           <w:szCs w:val="20"/>
         </w:rPr>
-        <w:t xml:space="preserve">Developed Spring MVC application for </w:t>
+        <w:t xml:space="preserve"> </w:t>
+      </w:r>
+      <w:r>
+        <w:rPr>
+          <w:rFonts w:asciiTheme="minorHAnsi" w:hAnsiTheme="minorHAnsi" w:cstheme="minorHAnsi"/>
+          <w:color w:val="000000"/>
+          <w:sz w:val="20"/>
+          <w:szCs w:val="20"/>
+        </w:rPr>
+        <w:t>Developed Spring MVC app</w:t>
+      </w:r>
+      <w:r>
+        <w:rPr>
+          <w:rFonts w:asciiTheme="minorHAnsi" w:hAnsiTheme="minorHAnsi" w:cstheme="minorHAnsi"/>
+          <w:color w:val="000000"/>
+          <w:sz w:val="20"/>
+          <w:szCs w:val="20"/>
+        </w:rPr>
+        <w:t xml:space="preserve"> </w:t>
+      </w:r>
+      <w:r>
+        <w:rPr>
+          <w:rFonts w:asciiTheme="minorHAnsi" w:hAnsiTheme="minorHAnsi" w:cstheme="minorHAnsi"/>
+          <w:color w:val="000000"/>
+          <w:sz w:val="20"/>
+          <w:szCs w:val="20"/>
+        </w:rPr>
+        <w:t xml:space="preserve">for </w:t>
       </w:r>
       <w:r>
         <w:rPr>
@@ -1620,7 +1656,25 @@
           <w:sz w:val="20"/>
           <w:szCs w:val="20"/>
         </w:rPr>
-        <w:t xml:space="preserve"> standalone application based on Spring framework for processing the </w:t>
+        <w:t xml:space="preserve"> standalone app</w:t>
+      </w:r>
+      <w:r>
+        <w:rPr>
+          <w:rFonts w:asciiTheme="minorHAnsi" w:hAnsiTheme="minorHAnsi" w:cstheme="minorHAnsi"/>
+          <w:color w:val="000000"/>
+          <w:sz w:val="20"/>
+          <w:szCs w:val="20"/>
+        </w:rPr>
+        <w:t xml:space="preserve"> </w:t>
+      </w:r>
+      <w:r>
+        <w:rPr>
+          <w:rFonts w:asciiTheme="minorHAnsi" w:hAnsiTheme="minorHAnsi" w:cstheme="minorHAnsi"/>
+          <w:color w:val="000000"/>
+          <w:sz w:val="20"/>
+          <w:szCs w:val="20"/>
+        </w:rPr>
+        <w:t xml:space="preserve">based on Spring framework for processing the </w:t>
       </w:r>
       <w:r>
         <w:rPr>
@@ -1705,7 +1759,25 @@
           <w:sz w:val="20"/>
           <w:szCs w:val="20"/>
         </w:rPr>
-        <w:t>application for generati</w:t>
+        <w:t>appl</w:t>
+      </w:r>
+      <w:r>
+        <w:rPr>
+          <w:rFonts w:asciiTheme="minorHAnsi" w:hAnsiTheme="minorHAnsi" w:cstheme="minorHAnsi"/>
+          <w:color w:val="000000"/>
+          <w:sz w:val="20"/>
+          <w:szCs w:val="20"/>
+        </w:rPr>
+        <w:t xml:space="preserve"> and Rest Api for same consumed by other services</w:t>
+      </w:r>
+      <w:r>
+        <w:rPr>
+          <w:rFonts w:asciiTheme="minorHAnsi" w:hAnsiTheme="minorHAnsi" w:cstheme="minorHAnsi"/>
+          <w:color w:val="000000"/>
+          <w:sz w:val="20"/>
+          <w:szCs w:val="20"/>
+        </w:rPr>
+        <w:t xml:space="preserve"> for generati</w:t>
       </w:r>
       <w:r>
         <w:rPr>
@@ -1791,28 +1863,6 @@
           <w:szCs w:val="20"/>
         </w:rPr>
         <w:t>Technologies involved: Spring, Tomcat, Hibernate, Maven, MySQL, XML.</w:t>
-      </w:r>
-    </w:p>
-    <w:p>
-      <w:pPr>
-        <w:pStyle w:val="public-draftstyledefault-unorderedlistitem"/>
-        <w:shd w:val="clear" w:color="auto" w:fill="FFFFFF"/>
-        <w:spacing w:before="0" w:beforeAutospacing="0" w:after="0" w:afterAutospacing="0"/>
-        <w:rPr>
-          <w:rFonts w:asciiTheme="minorHAnsi" w:hAnsiTheme="minorHAnsi" w:cstheme="minorHAnsi"/>
-          <w:color w:val="000000"/>
-          <w:sz w:val="20"/>
-          <w:szCs w:val="20"/>
-        </w:rPr>
-      </w:pPr>
-      <w:r>
-        <w:rPr>
-          <w:rFonts w:asciiTheme="minorHAnsi" w:hAnsiTheme="minorHAnsi" w:cstheme="minorHAnsi"/>
-          <w:color w:val="000000"/>
-          <w:sz w:val="20"/>
-          <w:szCs w:val="20"/>
-        </w:rPr>
-        <w:t>Team size: 15-20.</w:t>
       </w:r>
     </w:p>
     <w:p>
@@ -2262,7 +2312,7 @@
         <v:path o:extrusionok="f" gradientshapeok="t" o:connecttype="rect"/>
         <o:lock v:ext="edit" aspectratio="t"/>
       </v:shapetype>
-      <v:shape id="_x0000_i1029" type="#_x0000_t75" style="width:10.8pt;height:10.8pt" o:bullet="t">
+      <v:shape id="_x0000_i1030" type="#_x0000_t75" style="width:10.8pt;height:10.8pt" o:bullet="t">
         <v:imagedata r:id="rId1" o:title="msoE8E6"/>
       </v:shape>
     </w:pict>

</xml_diff>